<commit_message>
Add script, output, and figs of excess mortality to folder
Former-commit-id: 17b1b0f8da5f3f3369a4a65839bc4ccc38725f0c
</commit_message>
<xml_diff>
--- a/workflow/weekly_excess_mortality.docx
+++ b/workflow/weekly_excess_mortality.docx
@@ -52,7 +52,7 @@
         <w:rPr>
           <w:rStyle w:val="VerbatimChar"/>
         </w:rPr>
-        <w:t xml:space="preserve">## [1] "CBS heeft het aantal overlijdensgevallen bijgewerkt t/m week 29 van dit jaar. Deze week combineer ik de grafieken over sterfte per week (alleen totaal) met een uitgebreide ondersterfte vergelijking tussen 2018 en 2020. Ik kijk ook naar de oversterfte in Europa."</w:t>
+        <w:t xml:space="preserve">## [1] "CBS heeft het aantal overlijdensgevallen bijgewerkt t/m week 30 van dit jaar. Deze week combineer ik de grafieken over sterfte per week (alleen totaal) met een uitgebreide ondersterfte vergelijking tussen 2018 en 2020. Ik kijk ook naar de oversterfte in Europa."</w:t>
       </w:r>
     </w:p>
     <w:p>
@@ -96,7 +96,7 @@
         <w:rPr>
           <w:rStyle w:val="VerbatimChar"/>
         </w:rPr>
-        <w:t xml:space="preserve">## [1] "Sterfte per week: De blauwe piek die je ziet is 2020. Gemiddeld aantal overledenen in week 29 (2015-2019) is 2708, 2020 = 2496. RIVM zegt nu 7 in week 29. Er is dus ondersterfte in week 29, zelfs met 7 officiële corona-overledenen (wat waarschijnlijk niet eens alles is)."</w:t>
+        <w:t xml:space="preserve">## [1] "Sterfte per week: De blauwe piek die je ziet is 2020. Gemiddeld aantal overledenen in week 30 (2015-2019) is 2737, 2020 = 2645. RIVM zegt nu 6 in week 30. Er is dus ondersterfte in week 30, zelfs met 6 officiële corona-overledenen (wat waarschijnlijk niet eens alles is)."</w:t>
       </w:r>
     </w:p>
     <w:p>
@@ -118,7 +118,7 @@
         <w:rPr>
           <w:rStyle w:val="VerbatimChar"/>
         </w:rPr>
-        <w:t xml:space="preserve">## [1] "Op basis van methode (2) is in week 29 de ondersterfte -331. Ondersterfte vanaf week 20 t/m 29: (1) -564, (2) -1767 en (3) NA. Ik houd de totale sterfte (week 12 t/m 29) op dit moment tussen de 6429-8679."</w:t>
+        <w:t xml:space="preserve">## [1] "Op basis van methode (2) is in week 30 de ondersterfte -211. Ondersterfte vanaf week 20 t/m 30: (1) -621, (2) -1942 en (3) NA. Ik houd de totale sterfte (week 12 t/m 30) op dit moment tussen de 6254-8622."</w:t>
       </w:r>
     </w:p>
     <w:p>
@@ -140,7 +140,7 @@
         <w:rPr>
           <w:rStyle w:val="VerbatimChar"/>
         </w:rPr>
-        <w:t xml:space="preserve">## [1] "De ondersterfte begon in 2018 vanaf week 14 voor alle leeftijdsgroepen. De ondersterfte van week 14 t/m 29 was -2114 (flink hoger dan in 2020). Maar dat is uiteraard ondersterfte over meer weken, namelijk 15. Dus wat als we net als in 2020 de eerste 10 weken van 2018 pakken?"</w:t>
+        <w:t xml:space="preserve">## [1] "De ondersterfte begon in 2018 vanaf week 14 voor alle leeftijdsgroepen. De ondersterfte van week 14 t/m 30 was -2116 (flink hoger dan in 2020). Maar dat is uiteraard ondersterfte over meer weken, namelijk 16. Dus wat als we net als in 2020 de eerste 11 weken van 2018 pakken?"</w:t>
       </w:r>
     </w:p>
     <w:p>
@@ -151,7 +151,7 @@
         <w:rPr>
           <w:rStyle w:val="VerbatimChar"/>
         </w:rPr>
-        <w:t xml:space="preserve">## [1] "Als we het aantal weken ondersterfte gelijkzetten (zodat we de 'snelheid' waarmee oversterfte 'gecorrigeerd' wordt kunnen vergelijken), gebruiken we nu 10 weken. De ondersterfte in 2020 gaat nu dus sneller dan in 2018 (-1767 vs. -1037). Het is afwachten of deze trend doorzet."</w:t>
+        <w:t xml:space="preserve">## [1] "Als we het aantal weken ondersterfte gelijkzetten (zodat we de 'snelheid' waarmee oversterfte 'gecorrigeerd' wordt kunnen vergelijken), gebruiken we nu 11 weken. De ondersterfte in 2020 gaat nu dus sneller dan in 2018 (-1942 vs. -1037). Het is afwachten of deze trend doorzet."</w:t>
       </w:r>
     </w:p>
     <w:p>
@@ -162,7 +162,7 @@
         <w:rPr>
           <w:rStyle w:val="VerbatimChar"/>
         </w:rPr>
-        <w:t xml:space="preserve">## [1] "Europa week 30: Een aantal landen laten weer wat oversterfte zien (Belgie, Zweden, Spanje, en zeker Portugal), maar Europees breed blijft het gelijk. Totale oversterfte week 12 t/m 30 = 170000"</w:t>
+        <w:t xml:space="preserve">## [1] "Europa week 31: Een aantal landen laten weer wat oversterfte zien (Belgie, Zweden, Spanje, en zeker Portugal), maar Europees breed blijft het gelijk. Totale oversterfte week 12 t/m 31 = 170000"</w:t>
       </w:r>
     </w:p>
     <w:p>
@@ -173,7 +173,7 @@
         <w:rPr>
           <w:rStyle w:val="VerbatimChar"/>
         </w:rPr>
-        <w:t xml:space="preserve">## [1] "Conclusie na week 29: we zitten in een periode van ondersterfte (dat is normaal na een heftige epidemie, zoals ik deze week cijfermatig laat zien), waarbij de ondersterfte snel toeneemt. Afhankelijk van het type zomer kan dit ook wel flink doorzetten, maar dat is afwachten."</w:t>
+        <w:t xml:space="preserve">## [1] "Conclusie na week 30: we zitten in een periode van ondersterfte (dat is normaal na een heftige epidemie, zoals ik deze week cijfermatig laat zien), waarbij de ondersterfte snel toeneemt. Afhankelijk van het type zomer kan dit ook wel flink doorzetten, maar dat is afwachten."</w:t>
       </w:r>
     </w:p>
     <w:p>

</xml_diff>